<commit_message>
Modified the displayresults.py to add a spinner
</commit_message>
<xml_diff>
--- a/WanderMind – Autonomous AI Travel Planner.docx
+++ b/WanderMind – Autonomous AI Travel Planner.docx
@@ -145,8 +145,13 @@
         </w:rPr>
         <w:t xml:space="preserve">Project Title: </w:t>
       </w:r>
-      <w:r>
-        <w:t>WanderMind – Autonomous AI Travel Planner</w:t>
+      <w:proofErr w:type="spellStart"/>
+      <w:r>
+        <w:t>WanderMind</w:t>
+      </w:r>
+      <w:proofErr w:type="spellEnd"/>
+      <w:r>
+        <w:t xml:space="preserve"> – Autonomous AI Travel Planner</w:t>
       </w:r>
     </w:p>
     <w:p/>
@@ -231,12 +236,21 @@
           <w:bCs/>
         </w:rPr>
       </w:pPr>
-      <w:r>
-        <w:rPr>
-          <w:b/>
-          <w:bCs/>
-        </w:rPr>
-        <w:t xml:space="preserve">LangGraph – </w:t>
+      <w:proofErr w:type="spellStart"/>
+      <w:r>
+        <w:rPr>
+          <w:b/>
+          <w:bCs/>
+        </w:rPr>
+        <w:t>LangGraph</w:t>
+      </w:r>
+      <w:proofErr w:type="spellEnd"/>
+      <w:r>
+        <w:rPr>
+          <w:b/>
+          <w:bCs/>
+        </w:rPr>
+        <w:t xml:space="preserve"> – </w:t>
       </w:r>
       <w:r>
         <w:t>used to build a modular, graph-based orchestration of autonomous agent workflows.</w:t>
@@ -261,6 +275,7 @@
         </w:rPr>
         <w:t xml:space="preserve"> </w:t>
       </w:r>
+      <w:proofErr w:type="spellStart"/>
       <w:r>
         <w:rPr>
           <w:b/>
@@ -268,6 +283,7 @@
         </w:rPr>
         <w:t>Streamlit</w:t>
       </w:r>
+      <w:proofErr w:type="spellEnd"/>
       <w:r>
         <w:t xml:space="preserve"> is used for the front-end interface to interact with the planner.</w:t>
       </w:r>
@@ -353,19 +369,7 @@
         <w:t>”</w:t>
       </w:r>
       <w:r>
-        <w:t>).</w:t>
-      </w:r>
-      <w:r>
-        <w:t xml:space="preserve"> </w:t>
-      </w:r>
-      <w:r>
-        <w:t>The system cleans and structures this input, then autonomously fetches and curates flight, hotel, and attraction data to produce a complete, optimized itinerary</w:t>
-      </w:r>
-      <w:r>
-        <w:t xml:space="preserve"> which is downloadable</w:t>
-      </w:r>
-      <w:r>
-        <w:t xml:space="preserve"> in PDF format.</w:t>
+        <w:t>). The system cleans and structures this input, then autonomously fetches and curates flight, hotel, and attraction data to produce a complete, optimized itinerary which is downloadable in PDF format.</w:t>
       </w:r>
     </w:p>
     <w:p>
@@ -402,7 +406,15 @@
         <w:t xml:space="preserve"> </w:t>
       </w:r>
       <w:r>
-        <w:t>The system is implemented as a LangGraph node-based agent, where each node represents a self-contained processing step in the travel planning pipeline.</w:t>
+        <w:t xml:space="preserve">The system is implemented as a </w:t>
+      </w:r>
+      <w:proofErr w:type="spellStart"/>
+      <w:r>
+        <w:t>LangGraph</w:t>
+      </w:r>
+      <w:proofErr w:type="spellEnd"/>
+      <w:r>
+        <w:t xml:space="preserve"> node-based agent, where each node represents a self-contained processing step in the travel planning pipeline.</w:t>
       </w:r>
     </w:p>
     <w:p>
@@ -417,15 +429,32 @@
           <w:bCs/>
         </w:rPr>
       </w:pPr>
-      <w:r>
-        <w:rPr>
-          <w:b/>
-          <w:bCs/>
-        </w:rPr>
-        <w:t xml:space="preserve">fetch_user_data – </w:t>
-      </w:r>
-      <w:r>
-        <w:t>Parses raw text input into structured trip details (destination, dates, travelers, preferences).</w:t>
+      <w:proofErr w:type="spellStart"/>
+      <w:r>
+        <w:rPr>
+          <w:b/>
+          <w:bCs/>
+        </w:rPr>
+        <w:t>fetch_user_data</w:t>
+      </w:r>
+      <w:proofErr w:type="spellEnd"/>
+      <w:r>
+        <w:rPr>
+          <w:b/>
+          <w:bCs/>
+        </w:rPr>
+        <w:t xml:space="preserve"> – </w:t>
+      </w:r>
+      <w:r>
+        <w:t xml:space="preserve">Parses raw text input into structured trip details (destination, dates, </w:t>
+      </w:r>
+      <w:proofErr w:type="spellStart"/>
+      <w:r>
+        <w:t>travelers</w:t>
+      </w:r>
+      <w:proofErr w:type="spellEnd"/>
+      <w:r>
+        <w:t>, preferences).</w:t>
       </w:r>
     </w:p>
     <w:p>
@@ -440,16 +469,33 @@
           <w:bCs/>
         </w:rPr>
       </w:pPr>
+      <w:proofErr w:type="spellStart"/>
       <w:r>
         <w:rPr>
           <w:b/>
           <w:bCs/>
         </w:rPr>
         <w:lastRenderedPageBreak/>
-        <w:t xml:space="preserve">get_attr_details – </w:t>
-      </w:r>
-      <w:r>
-        <w:t>Uses the AttractionTools retriever to fetch attraction data for the destination.</w:t>
+        <w:t>get_attr_details</w:t>
+      </w:r>
+      <w:proofErr w:type="spellEnd"/>
+      <w:r>
+        <w:rPr>
+          <w:b/>
+          <w:bCs/>
+        </w:rPr>
+        <w:t xml:space="preserve"> – </w:t>
+      </w:r>
+      <w:r>
+        <w:t xml:space="preserve">Uses the </w:t>
+      </w:r>
+      <w:proofErr w:type="spellStart"/>
+      <w:r>
+        <w:t>AttractionTools</w:t>
+      </w:r>
+      <w:proofErr w:type="spellEnd"/>
+      <w:r>
+        <w:t xml:space="preserve"> retriever to fetch attraction data for the destination.</w:t>
       </w:r>
     </w:p>
     <w:p>
@@ -460,12 +506,21 @@
           <w:numId w:val="4"/>
         </w:numPr>
       </w:pPr>
-      <w:r>
-        <w:rPr>
-          <w:b/>
-          <w:bCs/>
-        </w:rPr>
-        <w:t xml:space="preserve">get_top_attr_details – </w:t>
+      <w:proofErr w:type="spellStart"/>
+      <w:r>
+        <w:rPr>
+          <w:b/>
+          <w:bCs/>
+        </w:rPr>
+        <w:t>get_top_attr_details</w:t>
+      </w:r>
+      <w:proofErr w:type="spellEnd"/>
+      <w:r>
+        <w:rPr>
+          <w:b/>
+          <w:bCs/>
+        </w:rPr>
+        <w:t xml:space="preserve"> – </w:t>
       </w:r>
       <w:r>
         <w:t>Invokes an OpenAI model (via structured output schema) to identify the best attractions based on user data and retriever results.</w:t>
@@ -479,12 +534,37 @@
           <w:numId w:val="4"/>
         </w:numPr>
       </w:pPr>
-      <w:r>
-        <w:rPr>
-          <w:b/>
-          <w:bCs/>
-        </w:rPr>
-        <w:t xml:space="preserve">get_flight_details / get_top_flight_details – </w:t>
+      <w:proofErr w:type="spellStart"/>
+      <w:r>
+        <w:rPr>
+          <w:b/>
+          <w:bCs/>
+        </w:rPr>
+        <w:t>get_flight_details</w:t>
+      </w:r>
+      <w:proofErr w:type="spellEnd"/>
+      <w:r>
+        <w:rPr>
+          <w:b/>
+          <w:bCs/>
+        </w:rPr>
+        <w:t xml:space="preserve"> / </w:t>
+      </w:r>
+      <w:proofErr w:type="spellStart"/>
+      <w:r>
+        <w:rPr>
+          <w:b/>
+          <w:bCs/>
+        </w:rPr>
+        <w:t>get_top_flight_details</w:t>
+      </w:r>
+      <w:proofErr w:type="spellEnd"/>
+      <w:r>
+        <w:rPr>
+          <w:b/>
+          <w:bCs/>
+        </w:rPr>
+        <w:t xml:space="preserve"> – </w:t>
       </w:r>
       <w:r>
         <w:t>Retrieves and ranks flight options using the Amadeus API.</w:t>
@@ -498,15 +578,48 @@
           <w:numId w:val="4"/>
         </w:numPr>
       </w:pPr>
-      <w:r>
-        <w:rPr>
-          <w:b/>
-          <w:bCs/>
-        </w:rPr>
-        <w:t xml:space="preserve">get_hotel_details / get_top_hotel_details – </w:t>
-      </w:r>
-      <w:r>
-        <w:t>Fetches and filters hotel listings via SerpAPI.</w:t>
+      <w:proofErr w:type="spellStart"/>
+      <w:r>
+        <w:rPr>
+          <w:b/>
+          <w:bCs/>
+        </w:rPr>
+        <w:t>get_hotel_details</w:t>
+      </w:r>
+      <w:proofErr w:type="spellEnd"/>
+      <w:r>
+        <w:rPr>
+          <w:b/>
+          <w:bCs/>
+        </w:rPr>
+        <w:t xml:space="preserve"> / </w:t>
+      </w:r>
+      <w:proofErr w:type="spellStart"/>
+      <w:r>
+        <w:rPr>
+          <w:b/>
+          <w:bCs/>
+        </w:rPr>
+        <w:t>get_top_hotel_details</w:t>
+      </w:r>
+      <w:proofErr w:type="spellEnd"/>
+      <w:r>
+        <w:rPr>
+          <w:b/>
+          <w:bCs/>
+        </w:rPr>
+        <w:t xml:space="preserve"> – </w:t>
+      </w:r>
+      <w:r>
+        <w:t xml:space="preserve">Fetches and filters hotel listings via </w:t>
+      </w:r>
+      <w:proofErr w:type="spellStart"/>
+      <w:r>
+        <w:t>SerpAPI</w:t>
+      </w:r>
+      <w:proofErr w:type="spellEnd"/>
+      <w:r>
+        <w:t>.</w:t>
       </w:r>
     </w:p>
     <w:p>
@@ -521,15 +634,32 @@
           <w:bCs/>
         </w:rPr>
       </w:pPr>
-      <w:r>
-        <w:rPr>
-          <w:b/>
-          <w:bCs/>
-        </w:rPr>
-        <w:t xml:space="preserve">get_itinerary – </w:t>
-      </w:r>
-      <w:r>
-        <w:t>Aggregates curated flight, hotel, and attraction details into a unified travel plan and generates a final PDF using ReportLab.</w:t>
+      <w:proofErr w:type="spellStart"/>
+      <w:r>
+        <w:rPr>
+          <w:b/>
+          <w:bCs/>
+        </w:rPr>
+        <w:t>get_itinerary</w:t>
+      </w:r>
+      <w:proofErr w:type="spellEnd"/>
+      <w:r>
+        <w:rPr>
+          <w:b/>
+          <w:bCs/>
+        </w:rPr>
+        <w:t xml:space="preserve"> – </w:t>
+      </w:r>
+      <w:r>
+        <w:t xml:space="preserve">Aggregates curated flight, hotel, and attraction details into a unified travel plan and generates a final PDF using </w:t>
+      </w:r>
+      <w:proofErr w:type="spellStart"/>
+      <w:r>
+        <w:t>ReportLab</w:t>
+      </w:r>
+      <w:proofErr w:type="spellEnd"/>
+      <w:r>
+        <w:t>.</w:t>
       </w:r>
     </w:p>
     <w:p>
@@ -587,12 +717,21 @@
           <w:bCs/>
         </w:rPr>
       </w:pPr>
-      <w:r>
-        <w:rPr>
-          <w:b/>
-          <w:bCs/>
-        </w:rPr>
-        <w:t xml:space="preserve">SerpAPI (Google Search API) → </w:t>
+      <w:proofErr w:type="spellStart"/>
+      <w:r>
+        <w:rPr>
+          <w:b/>
+          <w:bCs/>
+        </w:rPr>
+        <w:t>SerpAPI</w:t>
+      </w:r>
+      <w:proofErr w:type="spellEnd"/>
+      <w:r>
+        <w:rPr>
+          <w:b/>
+          <w:bCs/>
+        </w:rPr>
+        <w:t xml:space="preserve"> (Google Search API) → </w:t>
       </w:r>
       <w:r>
         <w:t>Hotel data retrieval.</w:t>
@@ -610,12 +749,21 @@
           <w:bCs/>
         </w:rPr>
       </w:pPr>
-      <w:r>
-        <w:rPr>
-          <w:b/>
-          <w:bCs/>
-        </w:rPr>
-        <w:t xml:space="preserve">LangChain + OpenAI Models → </w:t>
+      <w:proofErr w:type="spellStart"/>
+      <w:r>
+        <w:rPr>
+          <w:b/>
+          <w:bCs/>
+        </w:rPr>
+        <w:t>LangChain</w:t>
+      </w:r>
+      <w:proofErr w:type="spellEnd"/>
+      <w:r>
+        <w:rPr>
+          <w:b/>
+          <w:bCs/>
+        </w:rPr>
+        <w:t xml:space="preserve"> + OpenAI Models → </w:t>
       </w:r>
       <w:r>
         <w:t>Language understanding, summarization, and RAG-based reasoning.</w:t>
@@ -629,12 +777,21 @@
           <w:numId w:val="4"/>
         </w:numPr>
       </w:pPr>
-      <w:r>
-        <w:rPr>
-          <w:b/>
-          <w:bCs/>
-        </w:rPr>
-        <w:t xml:space="preserve">ReportLab → </w:t>
+      <w:proofErr w:type="spellStart"/>
+      <w:r>
+        <w:rPr>
+          <w:b/>
+          <w:bCs/>
+        </w:rPr>
+        <w:t>ReportLab</w:t>
+      </w:r>
+      <w:proofErr w:type="spellEnd"/>
+      <w:r>
+        <w:rPr>
+          <w:b/>
+          <w:bCs/>
+        </w:rPr>
+        <w:t xml:space="preserve"> → </w:t>
       </w:r>
       <w:r>
         <w:t>Dynamic generation of the final itinerary PDF.</w:t>
@@ -695,12 +852,21 @@
           <w:bCs/>
         </w:rPr>
       </w:pPr>
-      <w:r>
-        <w:rPr>
-          <w:b/>
-          <w:bCs/>
-        </w:rPr>
-        <w:t xml:space="preserve">ChromaDB – </w:t>
+      <w:proofErr w:type="spellStart"/>
+      <w:r>
+        <w:rPr>
+          <w:b/>
+          <w:bCs/>
+        </w:rPr>
+        <w:t>ChromaDB</w:t>
+      </w:r>
+      <w:proofErr w:type="spellEnd"/>
+      <w:r>
+        <w:rPr>
+          <w:b/>
+          <w:bCs/>
+        </w:rPr>
+        <w:t xml:space="preserve"> – </w:t>
       </w:r>
       <w:r>
         <w:t>Used for storing and retrieving attraction-related embeddings to enhance the RAG process.</w:t>
@@ -823,7 +989,15 @@
         <w:t xml:space="preserve"> which is p</w:t>
       </w:r>
       <w:r>
-        <w:t>rocessed by fetch_user_data to form a structured data dictionary.</w:t>
+        <w:t xml:space="preserve">rocessed by </w:t>
+      </w:r>
+      <w:proofErr w:type="spellStart"/>
+      <w:r>
+        <w:t>fetch_user_data</w:t>
+      </w:r>
+      <w:proofErr w:type="spellEnd"/>
+      <w:r>
+        <w:t xml:space="preserve"> to form a structured data dictionary.</w:t>
       </w:r>
     </w:p>
     <w:p>
@@ -839,17 +1013,31 @@
           <w:b/>
           <w:bCs/>
         </w:rPr>
-        <w:t>Parallel Data Retrieval:</w:t>
-      </w:r>
-      <w:r>
-        <w:rPr>
-          <w:b/>
-          <w:bCs/>
-        </w:rPr>
-        <w:t xml:space="preserve"> </w:t>
-      </w:r>
-      <w:r>
-        <w:t>get_attr_details, get_flight_details, and get_hotel_details run concurrently.</w:t>
+        <w:t xml:space="preserve">Parallel Data Retrieval: </w:t>
+      </w:r>
+      <w:proofErr w:type="spellStart"/>
+      <w:r>
+        <w:t>get_attr_details</w:t>
+      </w:r>
+      <w:proofErr w:type="spellEnd"/>
+      <w:r>
+        <w:t xml:space="preserve">, </w:t>
+      </w:r>
+      <w:proofErr w:type="spellStart"/>
+      <w:r>
+        <w:t>get_flight_details</w:t>
+      </w:r>
+      <w:proofErr w:type="spellEnd"/>
+      <w:r>
+        <w:t xml:space="preserve">, and </w:t>
+      </w:r>
+      <w:proofErr w:type="spellStart"/>
+      <w:r>
+        <w:t>get_hotel_details</w:t>
+      </w:r>
+      <w:proofErr w:type="spellEnd"/>
+      <w:r>
+        <w:t xml:space="preserve"> run concurrently.</w:t>
       </w:r>
       <w:r>
         <w:t xml:space="preserve"> </w:t>
@@ -884,8 +1072,13 @@
         </w:rPr>
         <w:t xml:space="preserve"> </w:t>
       </w:r>
-      <w:r>
-        <w:t>get_top_*_details nodes select top recommendations based on quality, cost, and relevance.</w:t>
+      <w:proofErr w:type="spellStart"/>
+      <w:r>
+        <w:t>get_top</w:t>
+      </w:r>
+      <w:proofErr w:type="spellEnd"/>
+      <w:r>
+        <w:t>_*_details nodes select top recommendations based on quality, cost, and relevance.</w:t>
       </w:r>
     </w:p>
     <w:p>
@@ -910,14 +1103,13 @@
         </w:rPr>
         <w:t xml:space="preserve"> </w:t>
       </w:r>
-      <w:r>
-        <w:t>get_itinerary combines the curated details into a multi-day travel plan,</w:t>
-      </w:r>
-      <w:r>
-        <w:t xml:space="preserve"> </w:t>
-      </w:r>
-      <w:r>
-        <w:t>including flights, accommodations, and attractions.</w:t>
+      <w:proofErr w:type="spellStart"/>
+      <w:r>
+        <w:t>get_itinerary</w:t>
+      </w:r>
+      <w:proofErr w:type="spellEnd"/>
+      <w:r>
+        <w:t xml:space="preserve"> combines the curated details into a multi-day travel plan, including flights, accommodations, and attractions.</w:t>
       </w:r>
     </w:p>
     <w:p>
@@ -947,7 +1139,15 @@
         <w:t xml:space="preserve"> </w:t>
       </w:r>
       <w:r>
-        <w:t>A professionally formatted PDF itinerary is generated using ReportLab.</w:t>
+        <w:t xml:space="preserve">A professionally formatted PDF itinerary is generated using </w:t>
+      </w:r>
+      <w:proofErr w:type="spellStart"/>
+      <w:r>
+        <w:t>ReportLab</w:t>
+      </w:r>
+      <w:proofErr w:type="spellEnd"/>
+      <w:r>
+        <w:t>.</w:t>
       </w:r>
     </w:p>
     <w:p>
@@ -967,7 +1167,23 @@
           <w:b/>
           <w:bCs/>
         </w:rPr>
-        <w:t>Optional Features Implemeted:</w:t>
+        <w:t xml:space="preserve">Optional Features </w:t>
+      </w:r>
+      <w:proofErr w:type="spellStart"/>
+      <w:r>
+        <w:rPr>
+          <w:b/>
+          <w:bCs/>
+        </w:rPr>
+        <w:t>Implemeted</w:t>
+      </w:r>
+      <w:proofErr w:type="spellEnd"/>
+      <w:r>
+        <w:rPr>
+          <w:b/>
+          <w:bCs/>
+        </w:rPr>
+        <w:t>:</w:t>
       </w:r>
     </w:p>
     <w:p>
@@ -995,19 +1211,51 @@
         <w:t>ed</w:t>
       </w:r>
       <w:r>
-        <w:t xml:space="preserve"> the final itinerary (in markdown) into a polished PDF using ReportLab.</w:t>
+        <w:t xml:space="preserve"> the final itinerary (in markdown) into a polished PDF using </w:t>
+      </w:r>
+      <w:proofErr w:type="spellStart"/>
+      <w:r>
+        <w:t>ReportLab</w:t>
+      </w:r>
+      <w:proofErr w:type="spellEnd"/>
+      <w:r>
+        <w:t>.</w:t>
       </w:r>
       <w:r>
         <w:t xml:space="preserve"> </w:t>
       </w:r>
       <w:r>
-        <w:t>Markdown is first parsed into HTML with markdown2 and BeautifulSoup, then rendered with styled headings, lists, and paragraphs.</w:t>
+        <w:t xml:space="preserve">Markdown is first parsed into HTML with markdown2 and </w:t>
+      </w:r>
+      <w:proofErr w:type="spellStart"/>
+      <w:r>
+        <w:t>BeautifulSoup</w:t>
+      </w:r>
+      <w:proofErr w:type="spellEnd"/>
+      <w:r>
+        <w:t>, then rendered with styled headings, lists, and paragraphs.</w:t>
       </w:r>
       <w:r>
         <w:t xml:space="preserve"> </w:t>
       </w:r>
       <w:r>
-        <w:t>The PDF is generated in-memory (BytesIO) and instantly downloadable via Streamlit’s UI, providing a smooth end-to-end experience.</w:t>
+        <w:t>The PDF is generated in-memory (</w:t>
+      </w:r>
+      <w:proofErr w:type="spellStart"/>
+      <w:r>
+        <w:t>BytesIO</w:t>
+      </w:r>
+      <w:proofErr w:type="spellEnd"/>
+      <w:r>
+        <w:t xml:space="preserve">) and instantly downloadable via </w:t>
+      </w:r>
+      <w:proofErr w:type="spellStart"/>
+      <w:r>
+        <w:t>Streamlit’s</w:t>
+      </w:r>
+      <w:proofErr w:type="spellEnd"/>
+      <w:r>
+        <w:t xml:space="preserve"> UI, providing a smooth end-to-end experience.</w:t>
       </w:r>
     </w:p>
     <w:p>
@@ -1035,7 +1283,15 @@
         </w:numPr>
       </w:pPr>
       <w:r>
-        <w:t>Developed proficiency in LangGraph, agent orchestration, and modular workflows.</w:t>
+        <w:t xml:space="preserve">Developed proficiency in </w:t>
+      </w:r>
+      <w:proofErr w:type="spellStart"/>
+      <w:r>
+        <w:t>LangGraph</w:t>
+      </w:r>
+      <w:proofErr w:type="spellEnd"/>
+      <w:r>
+        <w:t>, agent orchestration, and modular workflows.</w:t>
       </w:r>
     </w:p>
     <w:p>
@@ -1047,7 +1303,15 @@
         </w:numPr>
       </w:pPr>
       <w:r>
-        <w:t>Hands-on integration of multiple APIs (Amadeus, SerpAPI) within a unified agent pipeline.</w:t>
+        <w:t xml:space="preserve">Hands-on integration of multiple APIs (Amadeus, </w:t>
+      </w:r>
+      <w:proofErr w:type="spellStart"/>
+      <w:r>
+        <w:t>SerpAPI</w:t>
+      </w:r>
+      <w:proofErr w:type="spellEnd"/>
+      <w:r>
+        <w:t>) within a unified agent pipeline.</w:t>
       </w:r>
     </w:p>
     <w:p>
@@ -1231,12 +1495,6 @@
       </w:r>
     </w:p>
     <w:p>
-      <w:pPr>
-        <w:rPr>
-          <w:b/>
-          <w:bCs/>
-        </w:rPr>
-      </w:pPr>
       <w:r>
         <w:rPr>
           <w:b/>
@@ -1244,14 +1502,61 @@
         </w:rPr>
         <w:t>Demo Video Link:</w:t>
       </w:r>
-    </w:p>
-    <w:p>
-      <w:pPr>
-        <w:rPr>
-          <w:b/>
-          <w:bCs/>
-        </w:rPr>
-      </w:pPr>
+      <w:r>
+        <w:rPr>
+          <w:b/>
+          <w:bCs/>
+        </w:rPr>
+        <w:t xml:space="preserve"> </w:t>
+      </w:r>
+      <w:hyperlink r:id="rId6" w:history="1">
+        <w:r>
+          <w:rPr>
+            <w:rStyle w:val="Hyperlink"/>
+          </w:rPr>
+          <w:t>https://drive.google.com/file/d/1QlMb3w5lLsPKPaGQ41jPvFdZK9C-m-pw/view?usp=sharing</w:t>
+        </w:r>
+      </w:hyperlink>
+      <w:r>
+        <w:t xml:space="preserve"> </w:t>
+      </w:r>
+    </w:p>
+    <w:p>
+      <w:pPr>
+        <w:rPr>
+          <w:b/>
+          <w:bCs/>
+        </w:rPr>
+      </w:pPr>
+      <w:proofErr w:type="spellStart"/>
+      <w:r>
+        <w:rPr>
+          <w:b/>
+          <w:bCs/>
+        </w:rPr>
+        <w:t>Github</w:t>
+      </w:r>
+      <w:proofErr w:type="spellEnd"/>
+      <w:r>
+        <w:rPr>
+          <w:b/>
+          <w:bCs/>
+        </w:rPr>
+        <w:t xml:space="preserve"> Link:</w:t>
+      </w:r>
+    </w:p>
+    <w:p>
+      <w:hyperlink r:id="rId7" w:history="1">
+        <w:r>
+          <w:rPr>
+            <w:rStyle w:val="Hyperlink"/>
+          </w:rPr>
+          <w:t>https://github.com/PikaPool007/WanderMind-Autonomous-AI-Travel-Planner/tree/main</w:t>
+        </w:r>
+      </w:hyperlink>
+      <w:r>
+        <w:t xml:space="preserve"> </w:t>
+      </w:r>
     </w:p>
     <w:p>
       <w:pPr>
@@ -2986,6 +3291,7 @@
   <w:style w:type="character" w:default="1" w:styleId="DefaultParagraphFont">
     <w:name w:val="Default Paragraph Font"/>
     <w:uiPriority w:val="1"/>
+    <w:semiHidden/>
     <w:unhideWhenUsed/>
   </w:style>
   <w:style w:type="table" w:default="1" w:styleId="TableNormal">
@@ -3310,6 +3616,29 @@
       <w:rFonts w:ascii="Times New Roman" w:hAnsi="Times New Roman" w:cs="Times New Roman"/>
     </w:rPr>
   </w:style>
+  <w:style w:type="character" w:styleId="Hyperlink">
+    <w:name w:val="Hyperlink"/>
+    <w:basedOn w:val="DefaultParagraphFont"/>
+    <w:uiPriority w:val="99"/>
+    <w:unhideWhenUsed/>
+    <w:rsid w:val="00B907D2"/>
+    <w:rPr>
+      <w:color w:val="467886" w:themeColor="hyperlink"/>
+      <w:u w:val="single"/>
+    </w:rPr>
+  </w:style>
+  <w:style w:type="character" w:styleId="UnresolvedMention">
+    <w:name w:val="Unresolved Mention"/>
+    <w:basedOn w:val="DefaultParagraphFont"/>
+    <w:uiPriority w:val="99"/>
+    <w:semiHidden/>
+    <w:unhideWhenUsed/>
+    <w:rsid w:val="00B907D2"/>
+    <w:rPr>
+      <w:color w:val="605E5C"/>
+      <w:shd w:val="clear" w:color="auto" w:fill="E1DFDD"/>
+    </w:rPr>
+  </w:style>
 </w:styles>
 </file>
 

</xml_diff>

<commit_message>
Add fallback summaries + UI warnings for missing travel data; prevent itinerary truncation.
</commit_message>
<xml_diff>
--- a/WanderMind – Autonomous AI Travel Planner.docx
+++ b/WanderMind – Autonomous AI Travel Planner.docx
@@ -1567,28 +1567,589 @@
       </w:r>
     </w:p>
     <w:p>
+      <w:r>
+        <w:t>+</w:t>
+      </w:r>
+      <w:proofErr w:type="spellStart"/>
+      <w:r>
+        <w:t>ve</w:t>
+      </w:r>
+      <w:proofErr w:type="spellEnd"/>
+      <w:r>
+        <w:t>:</w:t>
+      </w:r>
+    </w:p>
+    <w:p>
       <w:pPr>
         <w:pStyle w:val="ListParagraph"/>
         <w:numPr>
           <w:ilvl w:val="0"/>
+          <w:numId w:val="11"/>
+        </w:numPr>
+      </w:pPr>
+      <w:r>
+        <w:t>Good documentation and explanation of design choices</w:t>
+      </w:r>
+    </w:p>
+    <w:p>
+      <w:pPr>
+        <w:pStyle w:val="ListParagraph"/>
+        <w:numPr>
+          <w:ilvl w:val="0"/>
+          <w:numId w:val="11"/>
+        </w:numPr>
+      </w:pPr>
+      <w:r>
+        <w:t>Clear README with setup and usage guide</w:t>
+      </w:r>
+    </w:p>
+    <w:p>
+      <w:pPr>
+        <w:pStyle w:val="ListParagraph"/>
+        <w:numPr>
+          <w:ilvl w:val="0"/>
+          <w:numId w:val="11"/>
+        </w:numPr>
+      </w:pPr>
+      <w:r>
+        <w:t>Clean Intuitive Ul and good formatting of the agent output</w:t>
+      </w:r>
+    </w:p>
+    <w:p>
+      <w:pPr>
+        <w:pStyle w:val="ListParagraph"/>
+        <w:numPr>
+          <w:ilvl w:val="0"/>
+          <w:numId w:val="11"/>
+        </w:numPr>
+      </w:pPr>
+      <w:r>
+        <w:t>Code modularity is good. Highly scalable and modular, with clearly separated components</w:t>
+      </w:r>
+    </w:p>
+    <w:p>
+      <w:pPr>
+        <w:pStyle w:val="ListParagraph"/>
+        <w:numPr>
+          <w:ilvl w:val="0"/>
+          <w:numId w:val="11"/>
+        </w:numPr>
+      </w:pPr>
+      <w:r>
+        <w:t>Integration of APIs, vector DBs, tools, is very good, including error handling and logging.</w:t>
+      </w:r>
+    </w:p>
+    <w:p>
+      <w:r>
+        <w:t>-</w:t>
+      </w:r>
+      <w:proofErr w:type="spellStart"/>
+      <w:r>
+        <w:t>ve</w:t>
+      </w:r>
+      <w:proofErr w:type="spellEnd"/>
+      <w:r>
+        <w:t>:</w:t>
+      </w:r>
+      <w:r>
+        <w:t xml:space="preserve"> 100%- 2,4,6 50%-3,1 0%-</w:t>
+      </w:r>
+      <w:r>
+        <w:t>5</w:t>
+      </w:r>
+    </w:p>
+    <w:p>
+      <w:pPr>
+        <w:pStyle w:val="ListParagraph"/>
+        <w:numPr>
+          <w:ilvl w:val="0"/>
+          <w:numId w:val="12"/>
+        </w:numPr>
+        <w:jc w:val="both"/>
+      </w:pPr>
+      <w:r>
+        <w:t>You may add a planner node for conditional execution and integrate lightweight memory for user preference retention.</w:t>
+      </w:r>
+    </w:p>
+    <w:p>
+      <w:pPr>
+        <w:pStyle w:val="ListParagraph"/>
+        <w:numPr>
+          <w:ilvl w:val="0"/>
+          <w:numId w:val="12"/>
+        </w:numPr>
+        <w:jc w:val="both"/>
+      </w:pPr>
+      <w:r>
+        <w:t xml:space="preserve">Code seems to lack async and checkpointing features. You may use </w:t>
+      </w:r>
+      <w:proofErr w:type="spellStart"/>
+      <w:r>
+        <w:t>LangGraph</w:t>
+      </w:r>
+      <w:proofErr w:type="spellEnd"/>
+      <w:r>
+        <w:t xml:space="preserve"> async nodes, checkpointing, and message routing for robust multi-step orchestration. </w:t>
+      </w:r>
+    </w:p>
+    <w:p>
+      <w:pPr>
+        <w:pStyle w:val="ListParagraph"/>
+        <w:numPr>
+          <w:ilvl w:val="0"/>
+          <w:numId w:val="12"/>
+        </w:numPr>
+        <w:jc w:val="both"/>
+      </w:pPr>
+      <w:r>
+        <w:t>Inconsistent naming (</w:t>
+      </w:r>
+      <w:proofErr w:type="spellStart"/>
+      <w:r>
+        <w:t>get_flight_data</w:t>
+      </w:r>
+      <w:proofErr w:type="spellEnd"/>
+      <w:r>
+        <w:t xml:space="preserve">, </w:t>
+      </w:r>
+      <w:proofErr w:type="spellStart"/>
+      <w:r>
+        <w:t>fetch_user_data</w:t>
+      </w:r>
+      <w:proofErr w:type="spellEnd"/>
+      <w:r>
+        <w:t xml:space="preserve">) and duplication of </w:t>
+      </w:r>
+      <w:proofErr w:type="spellStart"/>
+      <w:r>
+        <w:t>AttractionTools</w:t>
+      </w:r>
+      <w:proofErr w:type="spellEnd"/>
+      <w:r>
+        <w:t xml:space="preserve"> may create confusion and redundancy. Suggestion - Standardize naming conventions (fetch_ for I/O, summarize_ for LLM). Consolidate duplicate class definitions into shared modules.</w:t>
+      </w:r>
+    </w:p>
+    <w:p>
+      <w:pPr>
+        <w:pStyle w:val="ListParagraph"/>
+        <w:numPr>
+          <w:ilvl w:val="0"/>
+          <w:numId w:val="12"/>
+        </w:numPr>
+        <w:jc w:val="both"/>
+      </w:pPr>
+      <w:r>
+        <w:t>Currently the system seems to depend on getting all user data perfectly. If something like the travel date or destination is missing, it might stop or return empty results. Suggestion - Add a check for missing details. If something is missing, ask the user again through a short LLM prompt instead of continuing silently.</w:t>
+      </w:r>
+    </w:p>
+    <w:p>
+      <w:pPr>
+        <w:pStyle w:val="ListParagraph"/>
+        <w:numPr>
+          <w:ilvl w:val="0"/>
+          <w:numId w:val="12"/>
+        </w:numPr>
+        <w:jc w:val="both"/>
+      </w:pPr>
+      <w:r>
+        <w:t xml:space="preserve">If one step fails (for example, the flight API doesn't respond), the rest of the plan may also fail if it doesn't try to recover or use another source. Suggestion - Add a </w:t>
+      </w:r>
+      <w:r>
+        <w:lastRenderedPageBreak/>
+        <w:t>backup plan. If one API fails, use saved data, retry, or show a short message instead of breaking the whole flow.</w:t>
+      </w:r>
+    </w:p>
+    <w:p>
+      <w:pPr>
+        <w:pStyle w:val="ListParagraph"/>
+        <w:numPr>
+          <w:ilvl w:val="0"/>
+          <w:numId w:val="12"/>
+        </w:numPr>
+        <w:jc w:val="both"/>
+      </w:pPr>
+      <w:r>
+        <w:t>You may add a "feedback memory" field in the state where you store user preferences or corrections. So, if the user changes their mind or gives feedback, the system can then adjust later steps based on this.</w:t>
+      </w:r>
+    </w:p>
+    <w:p>
+      <w:pPr>
+        <w:jc w:val="both"/>
+      </w:pPr>
+    </w:p>
+    <w:p>
+      <w:r>
+        <w:t>Solution to -</w:t>
+      </w:r>
+      <w:proofErr w:type="spellStart"/>
+      <w:r>
+        <w:t>ve</w:t>
+      </w:r>
+      <w:proofErr w:type="spellEnd"/>
+      <w:r>
+        <w:t xml:space="preserve"> feedback:</w:t>
+      </w:r>
+    </w:p>
+    <w:p>
+      <w:pPr>
+        <w:pStyle w:val="ListParagraph"/>
+        <w:numPr>
+          <w:ilvl w:val="0"/>
+          <w:numId w:val="13"/>
+        </w:numPr>
+        <w:jc w:val="both"/>
+      </w:pPr>
+      <w:r>
+        <w:t xml:space="preserve">Adding a planner node is making me change the complete flow of the graph. </w:t>
+      </w:r>
+    </w:p>
+    <w:p>
+      <w:pPr>
+        <w:pStyle w:val="ListParagraph"/>
+        <w:jc w:val="both"/>
+      </w:pPr>
+    </w:p>
+    <w:p>
+      <w:pPr>
+        <w:pStyle w:val="ListParagraph"/>
+        <w:numPr>
+          <w:ilvl w:val="0"/>
+          <w:numId w:val="13"/>
+        </w:numPr>
+        <w:jc w:val="both"/>
+      </w:pPr>
+      <w:r>
+        <w:t>B</w:t>
+      </w:r>
+    </w:p>
+    <w:p>
+      <w:pPr>
+        <w:pStyle w:val="ListParagraph"/>
+        <w:numPr>
+          <w:ilvl w:val="0"/>
+          <w:numId w:val="13"/>
+        </w:numPr>
+        <w:jc w:val="both"/>
+      </w:pPr>
+      <w:r>
+        <w:t>Solved the naming issue by defining proper conventions.</w:t>
+      </w:r>
+    </w:p>
+    <w:p>
+      <w:pPr>
+        <w:pStyle w:val="ListParagraph"/>
+        <w:numPr>
+          <w:ilvl w:val="0"/>
+          <w:numId w:val="14"/>
+        </w:numPr>
+        <w:jc w:val="both"/>
+      </w:pPr>
+      <w:r>
+        <w:t xml:space="preserve">`fetch_`: API or external data calls  </w:t>
+      </w:r>
+    </w:p>
+    <w:p>
+      <w:pPr>
+        <w:pStyle w:val="ListParagraph"/>
+        <w:numPr>
+          <w:ilvl w:val="0"/>
+          <w:numId w:val="14"/>
+        </w:numPr>
+        <w:jc w:val="both"/>
+      </w:pPr>
+      <w:r>
+        <w:t xml:space="preserve">`parse_`: Parsing user inputted free text to get </w:t>
+      </w:r>
+      <w:proofErr w:type="spellStart"/>
+      <w:r>
+        <w:t>user_data</w:t>
+      </w:r>
+      <w:proofErr w:type="spellEnd"/>
+      <w:r>
+        <w:t xml:space="preserve">  </w:t>
+      </w:r>
+    </w:p>
+    <w:p>
+      <w:pPr>
+        <w:pStyle w:val="ListParagraph"/>
+        <w:numPr>
+          <w:ilvl w:val="0"/>
+          <w:numId w:val="14"/>
+        </w:numPr>
+        <w:jc w:val="both"/>
+      </w:pPr>
+      <w:r>
+        <w:t xml:space="preserve">`summarize_` / `generate_`: LLM-based reasoning or synthesis  </w:t>
+      </w:r>
+    </w:p>
+    <w:p>
+      <w:pPr>
+        <w:pStyle w:val="ListParagraph"/>
+        <w:numPr>
+          <w:ilvl w:val="0"/>
+          <w:numId w:val="14"/>
+        </w:numPr>
+        <w:jc w:val="both"/>
+      </w:pPr>
+      <w:r>
+        <w:t xml:space="preserve">`create_` / `load_` / `setup_`: Initialization and setup functions  </w:t>
+      </w:r>
+    </w:p>
+    <w:p>
+      <w:pPr>
+        <w:pStyle w:val="ListParagraph"/>
+        <w:numPr>
+          <w:ilvl w:val="0"/>
+          <w:numId w:val="14"/>
+        </w:numPr>
+        <w:jc w:val="both"/>
+      </w:pPr>
+      <w:r>
+        <w:t xml:space="preserve">`render_`: Output or UI rendering  </w:t>
+      </w:r>
+    </w:p>
+    <w:p>
+      <w:pPr>
+        <w:pStyle w:val="ListParagraph"/>
+        <w:numPr>
+          <w:ilvl w:val="0"/>
+          <w:numId w:val="14"/>
+        </w:numPr>
+        <w:jc w:val="both"/>
+      </w:pPr>
+      <w:r>
+        <w:t>`get_`: Only for simple property accessors</w:t>
+      </w:r>
+    </w:p>
+    <w:p>
+      <w:pPr>
+        <w:pStyle w:val="ListParagraph"/>
+        <w:jc w:val="both"/>
+      </w:pPr>
+      <w:r>
+        <w:t xml:space="preserve">The apparent duplication between </w:t>
+      </w:r>
+      <w:proofErr w:type="spellStart"/>
+      <w:r>
+        <w:t>AttractionTools</w:t>
+      </w:r>
+      <w:proofErr w:type="spellEnd"/>
+      <w:r>
+        <w:t xml:space="preserve">, </w:t>
+      </w:r>
+      <w:proofErr w:type="spellStart"/>
+      <w:r>
+        <w:t>FlightTools</w:t>
+      </w:r>
+      <w:proofErr w:type="spellEnd"/>
+      <w:r>
+        <w:t xml:space="preserve">, and </w:t>
+      </w:r>
+      <w:proofErr w:type="spellStart"/>
+      <w:r>
+        <w:t>HotelTools</w:t>
+      </w:r>
+      <w:proofErr w:type="spellEnd"/>
+      <w:r>
+        <w:t xml:space="preserve"> is intentional. Each operates on a distinct data access paradigm:</w:t>
+      </w:r>
+    </w:p>
+    <w:p>
+      <w:pPr>
+        <w:pStyle w:val="ListParagraph"/>
+        <w:numPr>
+          <w:ilvl w:val="1"/>
           <w:numId w:val="10"/>
         </w:numPr>
         <w:jc w:val="both"/>
       </w:pPr>
-      <w:r>
-        <w:t>You may add a planner node for conditional execution and integrate</w:t>
+      <w:proofErr w:type="spellStart"/>
+      <w:r>
+        <w:t>AttractionTools</w:t>
+      </w:r>
+      <w:proofErr w:type="spellEnd"/>
+      <w:r>
+        <w:t xml:space="preserve"> implements an offline RAG-based retrieval pipeline.</w:t>
+      </w:r>
+    </w:p>
+    <w:p>
+      <w:pPr>
+        <w:pStyle w:val="ListParagraph"/>
+        <w:numPr>
+          <w:ilvl w:val="1"/>
+          <w:numId w:val="10"/>
+        </w:numPr>
+        <w:jc w:val="both"/>
+      </w:pPr>
+      <w:proofErr w:type="spellStart"/>
+      <w:r>
+        <w:t>FlightTools</w:t>
+      </w:r>
+      <w:proofErr w:type="spellEnd"/>
+      <w:r>
+        <w:t xml:space="preserve"> integrates Amadeus APIs for real-time flight search.</w:t>
+      </w:r>
+    </w:p>
+    <w:p>
+      <w:pPr>
+        <w:pStyle w:val="ListParagraph"/>
+        <w:numPr>
+          <w:ilvl w:val="1"/>
+          <w:numId w:val="10"/>
+        </w:numPr>
+        <w:jc w:val="both"/>
+      </w:pPr>
+      <w:proofErr w:type="spellStart"/>
+      <w:r>
+        <w:t>HotelTools</w:t>
+      </w:r>
+      <w:proofErr w:type="spellEnd"/>
+      <w:r>
+        <w:t xml:space="preserve"> integrates SERP APIs for hotel listings.</w:t>
+      </w:r>
+    </w:p>
+    <w:p>
+      <w:pPr>
+        <w:pStyle w:val="ListParagraph"/>
+        <w:jc w:val="both"/>
+      </w:pPr>
+      <w:r>
+        <w:t>Since their data sources, schemas, and caching mechanisms differ fundamentally, unifying them under a shared class would add unnecessary abstraction and reduce clarity. Instead, each tool encapsulates its domain logic while adhering to a consistent interface and logging structure.</w:t>
+      </w:r>
+    </w:p>
+    <w:p>
+      <w:pPr>
+        <w:pStyle w:val="ListParagraph"/>
+        <w:numPr>
+          <w:ilvl w:val="0"/>
+          <w:numId w:val="13"/>
+        </w:numPr>
+        <w:jc w:val="both"/>
+      </w:pPr>
+      <w:r>
+        <w:t>C</w:t>
+      </w:r>
+    </w:p>
+    <w:p>
+      <w:pPr>
+        <w:pStyle w:val="ListParagraph"/>
+        <w:numPr>
+          <w:ilvl w:val="0"/>
+          <w:numId w:val="13"/>
+        </w:numPr>
+        <w:jc w:val="both"/>
+      </w:pPr>
+      <w:r>
+        <w:t xml:space="preserve">We were working with test grade versions of Amadeus and </w:t>
+      </w:r>
+      <w:proofErr w:type="spellStart"/>
+      <w:r>
+        <w:t>Serp</w:t>
+      </w:r>
+      <w:proofErr w:type="spellEnd"/>
+      <w:r>
+        <w:t xml:space="preserve"> API. A prod grade version would always return flight/hotel details. When the API fails or the data retrieval has not been possible, we have now added a fall back, for example the fall back for flights data reads like “</w:t>
+      </w:r>
+      <w:r>
+        <w:rPr>
+          <w:i/>
+          <w:iCs/>
+        </w:rPr>
+        <w:t>No flight details available due to temporary data issues</w:t>
+      </w:r>
+      <w:r>
+        <w:rPr>
+          <w:i/>
+          <w:iCs/>
+        </w:rPr>
+        <w:t xml:space="preserve">. </w:t>
+      </w:r>
+      <w:r>
+        <w:rPr>
+          <w:i/>
+          <w:iCs/>
+        </w:rPr>
+        <w:t>Please book flights manually based on your preferred timing.</w:t>
+      </w:r>
+      <w:r>
+        <w:t>” Also, if the LLM return “</w:t>
+      </w:r>
+      <w:r>
+        <w:t>recommendations</w:t>
       </w:r>
       <w:r>
         <w:t xml:space="preserve"> </w:t>
       </w:r>
       <w:r>
-        <w:t>lightweight</w:t>
-      </w:r>
-      <w:r>
-        <w:t xml:space="preserve"> </w:t>
-      </w:r>
-      <w:r>
-        <w:t>memory for user preference retention.</w:t>
+        <w:t>= [</w:t>
+      </w:r>
+      <w:r>
+        <w:t>]</w:t>
+      </w:r>
+      <w:r>
+        <w:t>” for any kind of error it will be picked up while rendering the itinerary on the UI and a warning will be displayed. An example is shown below</w:t>
+      </w:r>
+      <w:r>
+        <w:t xml:space="preserve">: (PTN: The </w:t>
+      </w:r>
+      <w:proofErr w:type="spellStart"/>
+      <w:r>
+        <w:t>msg</w:t>
+      </w:r>
+      <w:proofErr w:type="spellEnd"/>
+      <w:r>
+        <w:t xml:space="preserve"> is common for all errors. In future update code to include specific </w:t>
+      </w:r>
+      <w:proofErr w:type="spellStart"/>
+      <w:r>
+        <w:t>msgs</w:t>
+      </w:r>
+      <w:proofErr w:type="spellEnd"/>
+      <w:r>
+        <w:t xml:space="preserve"> for specific errors)</w:t>
+      </w:r>
+    </w:p>
+    <w:p>
+      <w:pPr>
+        <w:pStyle w:val="ListParagraph"/>
+        <w:jc w:val="both"/>
+      </w:pPr>
+      <w:r>
+        <w:drawing>
+          <wp:inline distT="0" distB="0" distL="0" distR="0" wp14:anchorId="0C47279E" wp14:editId="686F5B66">
+            <wp:extent cx="5731510" cy="354965"/>
+            <wp:effectExtent l="0" t="0" r="2540" b="6985"/>
+            <wp:docPr id="320851688" name="Picture 1"/>
+            <wp:cNvGraphicFramePr>
+              <a:graphicFrameLocks xmlns:a="http://schemas.openxmlformats.org/drawingml/2006/main" noChangeAspect="1"/>
+            </wp:cNvGraphicFramePr>
+            <a:graphic xmlns:a="http://schemas.openxmlformats.org/drawingml/2006/main">
+              <a:graphicData uri="http://schemas.openxmlformats.org/drawingml/2006/picture">
+                <pic:pic xmlns:pic="http://schemas.openxmlformats.org/drawingml/2006/picture">
+                  <pic:nvPicPr>
+                    <pic:cNvPr id="320851688" name=""/>
+                    <pic:cNvPicPr/>
+                  </pic:nvPicPr>
+                  <pic:blipFill>
+                    <a:blip r:embed="rId8"/>
+                    <a:stretch>
+                      <a:fillRect/>
+                    </a:stretch>
+                  </pic:blipFill>
+                  <pic:spPr>
+                    <a:xfrm>
+                      <a:off x="0" y="0"/>
+                      <a:ext cx="5731510" cy="354965"/>
+                    </a:xfrm>
+                    <a:prstGeom prst="rect">
+                      <a:avLst/>
+                    </a:prstGeom>
+                  </pic:spPr>
+                </pic:pic>
+              </a:graphicData>
+            </a:graphic>
+          </wp:inline>
+        </w:drawing>
       </w:r>
     </w:p>
     <w:p>
@@ -1596,207 +2157,12 @@
         <w:pStyle w:val="ListParagraph"/>
         <w:numPr>
           <w:ilvl w:val="0"/>
-          <w:numId w:val="10"/>
+          <w:numId w:val="13"/>
         </w:numPr>
         <w:jc w:val="both"/>
       </w:pPr>
       <w:r>
-        <w:t>Code seems to lack async and checkpointing features. You may use</w:t>
-      </w:r>
-      <w:r>
-        <w:t xml:space="preserve"> </w:t>
-      </w:r>
-      <w:proofErr w:type="spellStart"/>
-      <w:r>
-        <w:t>LangGraph</w:t>
-      </w:r>
-      <w:proofErr w:type="spellEnd"/>
-      <w:r>
-        <w:t xml:space="preserve"> async nodes, checkpointing, and message routing for</w:t>
-      </w:r>
-      <w:r>
-        <w:t xml:space="preserve"> </w:t>
-      </w:r>
-      <w:r>
-        <w:t>robust multi-step orchestration.</w:t>
-      </w:r>
-      <w:r>
-        <w:t xml:space="preserve"> </w:t>
-      </w:r>
-    </w:p>
-    <w:p>
-      <w:pPr>
-        <w:pStyle w:val="ListParagraph"/>
-        <w:numPr>
-          <w:ilvl w:val="0"/>
-          <w:numId w:val="10"/>
-        </w:numPr>
-        <w:jc w:val="both"/>
-      </w:pPr>
-      <w:r>
-        <w:t>Inconsistent naming (</w:t>
-      </w:r>
-      <w:proofErr w:type="spellStart"/>
-      <w:r>
-        <w:t>get_flight_data</w:t>
-      </w:r>
-      <w:proofErr w:type="spellEnd"/>
-      <w:r>
-        <w:t xml:space="preserve">, </w:t>
-      </w:r>
-      <w:proofErr w:type="spellStart"/>
-      <w:r>
-        <w:t>fetch_user_data</w:t>
-      </w:r>
-      <w:proofErr w:type="spellEnd"/>
-      <w:r>
-        <w:t>) and</w:t>
-      </w:r>
-      <w:r>
-        <w:t xml:space="preserve"> </w:t>
-      </w:r>
-      <w:r>
-        <w:t>duplication of</w:t>
-      </w:r>
-      <w:r>
-        <w:t xml:space="preserve"> </w:t>
-      </w:r>
-      <w:proofErr w:type="spellStart"/>
-      <w:r>
-        <w:t>AttractionTools</w:t>
-      </w:r>
-      <w:proofErr w:type="spellEnd"/>
-      <w:r>
-        <w:t xml:space="preserve"> may create confusion and</w:t>
-      </w:r>
-      <w:r>
-        <w:t xml:space="preserve"> </w:t>
-      </w:r>
-      <w:r>
-        <w:t>redundancy. Suggestion - Standardize naming conventions (fetch_</w:t>
-      </w:r>
-      <w:r>
-        <w:t xml:space="preserve"> </w:t>
-      </w:r>
-      <w:r>
-        <w:t xml:space="preserve">for </w:t>
-      </w:r>
-      <w:r>
-        <w:t>I</w:t>
-      </w:r>
-      <w:r>
-        <w:t>/O, summarize_ for LLM). Consolidate duplicate class</w:t>
-      </w:r>
-      <w:r>
-        <w:t xml:space="preserve"> </w:t>
-      </w:r>
-      <w:r>
-        <w:t>definitions into shared modules.</w:t>
-      </w:r>
-    </w:p>
-    <w:p>
-      <w:pPr>
-        <w:pStyle w:val="ListParagraph"/>
-        <w:numPr>
-          <w:ilvl w:val="0"/>
-          <w:numId w:val="10"/>
-        </w:numPr>
-        <w:jc w:val="both"/>
-      </w:pPr>
-      <w:r>
-        <w:t>Currently the system seems to depend on getting all user data</w:t>
-      </w:r>
-      <w:r>
-        <w:t xml:space="preserve"> </w:t>
-      </w:r>
-      <w:r>
-        <w:t>perfectly. If something like the travel date or destination is missing,</w:t>
-      </w:r>
-      <w:r>
-        <w:t xml:space="preserve"> </w:t>
-      </w:r>
-      <w:r>
-        <w:t>it might stop or return empty results. Suggestion - Add a check for</w:t>
-      </w:r>
-      <w:r>
-        <w:t xml:space="preserve"> </w:t>
-      </w:r>
-      <w:r>
-        <w:t>missing details. If something is missing, ask the user again through</w:t>
-      </w:r>
-      <w:r>
-        <w:t xml:space="preserve"> </w:t>
-      </w:r>
-      <w:r>
-        <w:t>a short LLM prompt instead of continuing silently.</w:t>
-      </w:r>
-    </w:p>
-    <w:p>
-      <w:pPr>
-        <w:pStyle w:val="ListParagraph"/>
-        <w:numPr>
-          <w:ilvl w:val="0"/>
-          <w:numId w:val="10"/>
-        </w:numPr>
-        <w:jc w:val="both"/>
-      </w:pPr>
-      <w:r>
-        <w:t>If one step fails (for example, the flight API doesn't respond), the</w:t>
-      </w:r>
-      <w:r>
-        <w:t xml:space="preserve"> </w:t>
-      </w:r>
-      <w:r>
-        <w:t>rest of the plan may also fail if it doesn't try to recover or use</w:t>
-      </w:r>
-      <w:r>
-        <w:t xml:space="preserve"> </w:t>
-      </w:r>
-      <w:r>
-        <w:t>another source. Suggestion - Add a backup plan. If one API fails, use</w:t>
-      </w:r>
-      <w:r>
-        <w:t xml:space="preserve"> </w:t>
-      </w:r>
-      <w:r>
-        <w:t>saved data, retry, or show a short message instead of breaking the</w:t>
-      </w:r>
-      <w:r>
-        <w:t xml:space="preserve"> </w:t>
-      </w:r>
-      <w:r>
-        <w:t>whole flow.</w:t>
-      </w:r>
-    </w:p>
-    <w:p>
-      <w:pPr>
-        <w:pStyle w:val="ListParagraph"/>
-        <w:numPr>
-          <w:ilvl w:val="0"/>
-          <w:numId w:val="10"/>
-        </w:numPr>
-        <w:jc w:val="both"/>
-      </w:pPr>
-      <w:r>
-        <w:t>You may add a "feedback memory" field in the state where you</w:t>
-      </w:r>
-      <w:r>
-        <w:t xml:space="preserve"> </w:t>
-      </w:r>
-      <w:r>
-        <w:t>store user preferences or corrections. So, if the user changes their</w:t>
-      </w:r>
-      <w:r>
-        <w:t xml:space="preserve"> </w:t>
-      </w:r>
-      <w:r>
-        <w:t>mind or gives feedback, the system can then adjust later steps</w:t>
-      </w:r>
-      <w:r>
-        <w:t xml:space="preserve"> </w:t>
-      </w:r>
-      <w:r>
-        <w:t>based on this.</w:t>
+        <w:t>E</w:t>
       </w:r>
     </w:p>
     <w:sectPr>
@@ -1976,7 +2342,7 @@
         <w:rFonts w:ascii="Symbol" w:hAnsi="Symbol" w:hint="default"/>
       </w:rPr>
     </w:lvl>
-    <w:lvl w:ilvl="1" w:tplc="40090003" w:tentative="1">
+    <w:lvl w:ilvl="1" w:tplc="40090003">
       <w:start w:val="1"/>
       <w:numFmt w:val="bullet"/>
       <w:lvlText w:val="o"/>
@@ -2074,6 +2440,458 @@
     </w:lvl>
   </w:abstractNum>
   <w:abstractNum w:abstractNumId="2" w15:restartNumberingAfterBreak="0">
+    <w:nsid w:val="1BAE1FFF"/>
+    <w:multiLevelType w:val="hybridMultilevel"/>
+    <w:tmpl w:val="9F32D1E2"/>
+    <w:lvl w:ilvl="0" w:tplc="4009000F">
+      <w:start w:val="1"/>
+      <w:numFmt w:val="decimal"/>
+      <w:lvlText w:val="%1."/>
+      <w:lvlJc w:val="left"/>
+      <w:pPr>
+        <w:ind w:left="720" w:hanging="360"/>
+      </w:pPr>
+      <w:rPr>
+        <w:rFonts w:hint="default"/>
+      </w:rPr>
+    </w:lvl>
+    <w:lvl w:ilvl="1" w:tplc="FFFFFFFF" w:tentative="1">
+      <w:start w:val="1"/>
+      <w:numFmt w:val="bullet"/>
+      <w:lvlText w:val="o"/>
+      <w:lvlJc w:val="left"/>
+      <w:pPr>
+        <w:ind w:left="1440" w:hanging="360"/>
+      </w:pPr>
+      <w:rPr>
+        <w:rFonts w:ascii="Courier New" w:hAnsi="Courier New" w:cs="Courier New" w:hint="default"/>
+      </w:rPr>
+    </w:lvl>
+    <w:lvl w:ilvl="2" w:tplc="FFFFFFFF" w:tentative="1">
+      <w:start w:val="1"/>
+      <w:numFmt w:val="bullet"/>
+      <w:lvlText w:val=""/>
+      <w:lvlJc w:val="left"/>
+      <w:pPr>
+        <w:ind w:left="2160" w:hanging="360"/>
+      </w:pPr>
+      <w:rPr>
+        <w:rFonts w:ascii="Wingdings" w:hAnsi="Wingdings" w:hint="default"/>
+      </w:rPr>
+    </w:lvl>
+    <w:lvl w:ilvl="3" w:tplc="FFFFFFFF" w:tentative="1">
+      <w:start w:val="1"/>
+      <w:numFmt w:val="bullet"/>
+      <w:lvlText w:val=""/>
+      <w:lvlJc w:val="left"/>
+      <w:pPr>
+        <w:ind w:left="2880" w:hanging="360"/>
+      </w:pPr>
+      <w:rPr>
+        <w:rFonts w:ascii="Symbol" w:hAnsi="Symbol" w:hint="default"/>
+      </w:rPr>
+    </w:lvl>
+    <w:lvl w:ilvl="4" w:tplc="FFFFFFFF" w:tentative="1">
+      <w:start w:val="1"/>
+      <w:numFmt w:val="bullet"/>
+      <w:lvlText w:val="o"/>
+      <w:lvlJc w:val="left"/>
+      <w:pPr>
+        <w:ind w:left="3600" w:hanging="360"/>
+      </w:pPr>
+      <w:rPr>
+        <w:rFonts w:ascii="Courier New" w:hAnsi="Courier New" w:cs="Courier New" w:hint="default"/>
+      </w:rPr>
+    </w:lvl>
+    <w:lvl w:ilvl="5" w:tplc="FFFFFFFF" w:tentative="1">
+      <w:start w:val="1"/>
+      <w:numFmt w:val="bullet"/>
+      <w:lvlText w:val=""/>
+      <w:lvlJc w:val="left"/>
+      <w:pPr>
+        <w:ind w:left="4320" w:hanging="360"/>
+      </w:pPr>
+      <w:rPr>
+        <w:rFonts w:ascii="Wingdings" w:hAnsi="Wingdings" w:hint="default"/>
+      </w:rPr>
+    </w:lvl>
+    <w:lvl w:ilvl="6" w:tplc="FFFFFFFF" w:tentative="1">
+      <w:start w:val="1"/>
+      <w:numFmt w:val="bullet"/>
+      <w:lvlText w:val=""/>
+      <w:lvlJc w:val="left"/>
+      <w:pPr>
+        <w:ind w:left="5040" w:hanging="360"/>
+      </w:pPr>
+      <w:rPr>
+        <w:rFonts w:ascii="Symbol" w:hAnsi="Symbol" w:hint="default"/>
+      </w:rPr>
+    </w:lvl>
+    <w:lvl w:ilvl="7" w:tplc="FFFFFFFF" w:tentative="1">
+      <w:start w:val="1"/>
+      <w:numFmt w:val="bullet"/>
+      <w:lvlText w:val="o"/>
+      <w:lvlJc w:val="left"/>
+      <w:pPr>
+        <w:ind w:left="5760" w:hanging="360"/>
+      </w:pPr>
+      <w:rPr>
+        <w:rFonts w:ascii="Courier New" w:hAnsi="Courier New" w:cs="Courier New" w:hint="default"/>
+      </w:rPr>
+    </w:lvl>
+    <w:lvl w:ilvl="8" w:tplc="FFFFFFFF" w:tentative="1">
+      <w:start w:val="1"/>
+      <w:numFmt w:val="bullet"/>
+      <w:lvlText w:val=""/>
+      <w:lvlJc w:val="left"/>
+      <w:pPr>
+        <w:ind w:left="6480" w:hanging="360"/>
+      </w:pPr>
+      <w:rPr>
+        <w:rFonts w:ascii="Wingdings" w:hAnsi="Wingdings" w:hint="default"/>
+      </w:rPr>
+    </w:lvl>
+  </w:abstractNum>
+  <w:abstractNum w:abstractNumId="3" w15:restartNumberingAfterBreak="0">
+    <w:nsid w:val="1BD205A6"/>
+    <w:multiLevelType w:val="hybridMultilevel"/>
+    <w:tmpl w:val="A83A6170"/>
+    <w:lvl w:ilvl="0" w:tplc="4009000F">
+      <w:start w:val="1"/>
+      <w:numFmt w:val="decimal"/>
+      <w:lvlText w:val="%1."/>
+      <w:lvlJc w:val="left"/>
+      <w:pPr>
+        <w:ind w:left="720" w:hanging="360"/>
+      </w:pPr>
+      <w:rPr>
+        <w:rFonts w:hint="default"/>
+      </w:rPr>
+    </w:lvl>
+    <w:lvl w:ilvl="1" w:tplc="FFFFFFFF">
+      <w:start w:val="1"/>
+      <w:numFmt w:val="bullet"/>
+      <w:lvlText w:val="o"/>
+      <w:lvlJc w:val="left"/>
+      <w:pPr>
+        <w:ind w:left="1440" w:hanging="360"/>
+      </w:pPr>
+      <w:rPr>
+        <w:rFonts w:ascii="Courier New" w:hAnsi="Courier New" w:cs="Courier New" w:hint="default"/>
+      </w:rPr>
+    </w:lvl>
+    <w:lvl w:ilvl="2" w:tplc="FFFFFFFF" w:tentative="1">
+      <w:start w:val="1"/>
+      <w:numFmt w:val="bullet"/>
+      <w:lvlText w:val=""/>
+      <w:lvlJc w:val="left"/>
+      <w:pPr>
+        <w:ind w:left="2160" w:hanging="360"/>
+      </w:pPr>
+      <w:rPr>
+        <w:rFonts w:ascii="Wingdings" w:hAnsi="Wingdings" w:hint="default"/>
+      </w:rPr>
+    </w:lvl>
+    <w:lvl w:ilvl="3" w:tplc="FFFFFFFF" w:tentative="1">
+      <w:start w:val="1"/>
+      <w:numFmt w:val="bullet"/>
+      <w:lvlText w:val=""/>
+      <w:lvlJc w:val="left"/>
+      <w:pPr>
+        <w:ind w:left="2880" w:hanging="360"/>
+      </w:pPr>
+      <w:rPr>
+        <w:rFonts w:ascii="Symbol" w:hAnsi="Symbol" w:hint="default"/>
+      </w:rPr>
+    </w:lvl>
+    <w:lvl w:ilvl="4" w:tplc="FFFFFFFF" w:tentative="1">
+      <w:start w:val="1"/>
+      <w:numFmt w:val="bullet"/>
+      <w:lvlText w:val="o"/>
+      <w:lvlJc w:val="left"/>
+      <w:pPr>
+        <w:ind w:left="3600" w:hanging="360"/>
+      </w:pPr>
+      <w:rPr>
+        <w:rFonts w:ascii="Courier New" w:hAnsi="Courier New" w:cs="Courier New" w:hint="default"/>
+      </w:rPr>
+    </w:lvl>
+    <w:lvl w:ilvl="5" w:tplc="FFFFFFFF" w:tentative="1">
+      <w:start w:val="1"/>
+      <w:numFmt w:val="bullet"/>
+      <w:lvlText w:val=""/>
+      <w:lvlJc w:val="left"/>
+      <w:pPr>
+        <w:ind w:left="4320" w:hanging="360"/>
+      </w:pPr>
+      <w:rPr>
+        <w:rFonts w:ascii="Wingdings" w:hAnsi="Wingdings" w:hint="default"/>
+      </w:rPr>
+    </w:lvl>
+    <w:lvl w:ilvl="6" w:tplc="FFFFFFFF" w:tentative="1">
+      <w:start w:val="1"/>
+      <w:numFmt w:val="bullet"/>
+      <w:lvlText w:val=""/>
+      <w:lvlJc w:val="left"/>
+      <w:pPr>
+        <w:ind w:left="5040" w:hanging="360"/>
+      </w:pPr>
+      <w:rPr>
+        <w:rFonts w:ascii="Symbol" w:hAnsi="Symbol" w:hint="default"/>
+      </w:rPr>
+    </w:lvl>
+    <w:lvl w:ilvl="7" w:tplc="FFFFFFFF" w:tentative="1">
+      <w:start w:val="1"/>
+      <w:numFmt w:val="bullet"/>
+      <w:lvlText w:val="o"/>
+      <w:lvlJc w:val="left"/>
+      <w:pPr>
+        <w:ind w:left="5760" w:hanging="360"/>
+      </w:pPr>
+      <w:rPr>
+        <w:rFonts w:ascii="Courier New" w:hAnsi="Courier New" w:cs="Courier New" w:hint="default"/>
+      </w:rPr>
+    </w:lvl>
+    <w:lvl w:ilvl="8" w:tplc="FFFFFFFF" w:tentative="1">
+      <w:start w:val="1"/>
+      <w:numFmt w:val="bullet"/>
+      <w:lvlText w:val=""/>
+      <w:lvlJc w:val="left"/>
+      <w:pPr>
+        <w:ind w:left="6480" w:hanging="360"/>
+      </w:pPr>
+      <w:rPr>
+        <w:rFonts w:ascii="Wingdings" w:hAnsi="Wingdings" w:hint="default"/>
+      </w:rPr>
+    </w:lvl>
+  </w:abstractNum>
+  <w:abstractNum w:abstractNumId="4" w15:restartNumberingAfterBreak="0">
+    <w:nsid w:val="2CB54A88"/>
+    <w:multiLevelType w:val="hybridMultilevel"/>
+    <w:tmpl w:val="0B8AF31A"/>
+    <w:lvl w:ilvl="0" w:tplc="40090003">
+      <w:start w:val="1"/>
+      <w:numFmt w:val="bullet"/>
+      <w:lvlText w:val="o"/>
+      <w:lvlJc w:val="left"/>
+      <w:pPr>
+        <w:ind w:left="1440" w:hanging="360"/>
+      </w:pPr>
+      <w:rPr>
+        <w:rFonts w:ascii="Courier New" w:hAnsi="Courier New" w:cs="Courier New" w:hint="default"/>
+      </w:rPr>
+    </w:lvl>
+    <w:lvl w:ilvl="1" w:tplc="FFFFFFFF" w:tentative="1">
+      <w:start w:val="1"/>
+      <w:numFmt w:val="bullet"/>
+      <w:lvlText w:val="o"/>
+      <w:lvlJc w:val="left"/>
+      <w:pPr>
+        <w:ind w:left="2160" w:hanging="360"/>
+      </w:pPr>
+      <w:rPr>
+        <w:rFonts w:ascii="Courier New" w:hAnsi="Courier New" w:cs="Courier New" w:hint="default"/>
+      </w:rPr>
+    </w:lvl>
+    <w:lvl w:ilvl="2" w:tplc="FFFFFFFF" w:tentative="1">
+      <w:start w:val="1"/>
+      <w:numFmt w:val="bullet"/>
+      <w:lvlText w:val=""/>
+      <w:lvlJc w:val="left"/>
+      <w:pPr>
+        <w:ind w:left="2880" w:hanging="360"/>
+      </w:pPr>
+      <w:rPr>
+        <w:rFonts w:ascii="Wingdings" w:hAnsi="Wingdings" w:hint="default"/>
+      </w:rPr>
+    </w:lvl>
+    <w:lvl w:ilvl="3" w:tplc="FFFFFFFF" w:tentative="1">
+      <w:start w:val="1"/>
+      <w:numFmt w:val="bullet"/>
+      <w:lvlText w:val=""/>
+      <w:lvlJc w:val="left"/>
+      <w:pPr>
+        <w:ind w:left="3600" w:hanging="360"/>
+      </w:pPr>
+      <w:rPr>
+        <w:rFonts w:ascii="Symbol" w:hAnsi="Symbol" w:hint="default"/>
+      </w:rPr>
+    </w:lvl>
+    <w:lvl w:ilvl="4" w:tplc="FFFFFFFF" w:tentative="1">
+      <w:start w:val="1"/>
+      <w:numFmt w:val="bullet"/>
+      <w:lvlText w:val="o"/>
+      <w:lvlJc w:val="left"/>
+      <w:pPr>
+        <w:ind w:left="4320" w:hanging="360"/>
+      </w:pPr>
+      <w:rPr>
+        <w:rFonts w:ascii="Courier New" w:hAnsi="Courier New" w:cs="Courier New" w:hint="default"/>
+      </w:rPr>
+    </w:lvl>
+    <w:lvl w:ilvl="5" w:tplc="FFFFFFFF" w:tentative="1">
+      <w:start w:val="1"/>
+      <w:numFmt w:val="bullet"/>
+      <w:lvlText w:val=""/>
+      <w:lvlJc w:val="left"/>
+      <w:pPr>
+        <w:ind w:left="5040" w:hanging="360"/>
+      </w:pPr>
+      <w:rPr>
+        <w:rFonts w:ascii="Wingdings" w:hAnsi="Wingdings" w:hint="default"/>
+      </w:rPr>
+    </w:lvl>
+    <w:lvl w:ilvl="6" w:tplc="FFFFFFFF" w:tentative="1">
+      <w:start w:val="1"/>
+      <w:numFmt w:val="bullet"/>
+      <w:lvlText w:val=""/>
+      <w:lvlJc w:val="left"/>
+      <w:pPr>
+        <w:ind w:left="5760" w:hanging="360"/>
+      </w:pPr>
+      <w:rPr>
+        <w:rFonts w:ascii="Symbol" w:hAnsi="Symbol" w:hint="default"/>
+      </w:rPr>
+    </w:lvl>
+    <w:lvl w:ilvl="7" w:tplc="FFFFFFFF" w:tentative="1">
+      <w:start w:val="1"/>
+      <w:numFmt w:val="bullet"/>
+      <w:lvlText w:val="o"/>
+      <w:lvlJc w:val="left"/>
+      <w:pPr>
+        <w:ind w:left="6480" w:hanging="360"/>
+      </w:pPr>
+      <w:rPr>
+        <w:rFonts w:ascii="Courier New" w:hAnsi="Courier New" w:cs="Courier New" w:hint="default"/>
+      </w:rPr>
+    </w:lvl>
+    <w:lvl w:ilvl="8" w:tplc="FFFFFFFF" w:tentative="1">
+      <w:start w:val="1"/>
+      <w:numFmt w:val="bullet"/>
+      <w:lvlText w:val=""/>
+      <w:lvlJc w:val="left"/>
+      <w:pPr>
+        <w:ind w:left="7200" w:hanging="360"/>
+      </w:pPr>
+      <w:rPr>
+        <w:rFonts w:ascii="Wingdings" w:hAnsi="Wingdings" w:hint="default"/>
+      </w:rPr>
+    </w:lvl>
+  </w:abstractNum>
+  <w:abstractNum w:abstractNumId="5" w15:restartNumberingAfterBreak="0">
+    <w:nsid w:val="32F8102B"/>
+    <w:multiLevelType w:val="hybridMultilevel"/>
+    <w:tmpl w:val="0C904254"/>
+    <w:lvl w:ilvl="0" w:tplc="40090001">
+      <w:start w:val="1"/>
+      <w:numFmt w:val="bullet"/>
+      <w:lvlText w:val=""/>
+      <w:lvlJc w:val="left"/>
+      <w:pPr>
+        <w:ind w:left="720" w:hanging="360"/>
+      </w:pPr>
+      <w:rPr>
+        <w:rFonts w:ascii="Symbol" w:hAnsi="Symbol" w:hint="default"/>
+      </w:rPr>
+    </w:lvl>
+    <w:lvl w:ilvl="1" w:tplc="40090003" w:tentative="1">
+      <w:start w:val="1"/>
+      <w:numFmt w:val="bullet"/>
+      <w:lvlText w:val="o"/>
+      <w:lvlJc w:val="left"/>
+      <w:pPr>
+        <w:ind w:left="1440" w:hanging="360"/>
+      </w:pPr>
+      <w:rPr>
+        <w:rFonts w:ascii="Courier New" w:hAnsi="Courier New" w:cs="Courier New" w:hint="default"/>
+      </w:rPr>
+    </w:lvl>
+    <w:lvl w:ilvl="2" w:tplc="40090005" w:tentative="1">
+      <w:start w:val="1"/>
+      <w:numFmt w:val="bullet"/>
+      <w:lvlText w:val=""/>
+      <w:lvlJc w:val="left"/>
+      <w:pPr>
+        <w:ind w:left="2160" w:hanging="360"/>
+      </w:pPr>
+      <w:rPr>
+        <w:rFonts w:ascii="Wingdings" w:hAnsi="Wingdings" w:hint="default"/>
+      </w:rPr>
+    </w:lvl>
+    <w:lvl w:ilvl="3" w:tplc="40090001" w:tentative="1">
+      <w:start w:val="1"/>
+      <w:numFmt w:val="bullet"/>
+      <w:lvlText w:val=""/>
+      <w:lvlJc w:val="left"/>
+      <w:pPr>
+        <w:ind w:left="2880" w:hanging="360"/>
+      </w:pPr>
+      <w:rPr>
+        <w:rFonts w:ascii="Symbol" w:hAnsi="Symbol" w:hint="default"/>
+      </w:rPr>
+    </w:lvl>
+    <w:lvl w:ilvl="4" w:tplc="40090003" w:tentative="1">
+      <w:start w:val="1"/>
+      <w:numFmt w:val="bullet"/>
+      <w:lvlText w:val="o"/>
+      <w:lvlJc w:val="left"/>
+      <w:pPr>
+        <w:ind w:left="3600" w:hanging="360"/>
+      </w:pPr>
+      <w:rPr>
+        <w:rFonts w:ascii="Courier New" w:hAnsi="Courier New" w:cs="Courier New" w:hint="default"/>
+      </w:rPr>
+    </w:lvl>
+    <w:lvl w:ilvl="5" w:tplc="40090005" w:tentative="1">
+      <w:start w:val="1"/>
+      <w:numFmt w:val="bullet"/>
+      <w:lvlText w:val=""/>
+      <w:lvlJc w:val="left"/>
+      <w:pPr>
+        <w:ind w:left="4320" w:hanging="360"/>
+      </w:pPr>
+      <w:rPr>
+        <w:rFonts w:ascii="Wingdings" w:hAnsi="Wingdings" w:hint="default"/>
+      </w:rPr>
+    </w:lvl>
+    <w:lvl w:ilvl="6" w:tplc="40090001" w:tentative="1">
+      <w:start w:val="1"/>
+      <w:numFmt w:val="bullet"/>
+      <w:lvlText w:val=""/>
+      <w:lvlJc w:val="left"/>
+      <w:pPr>
+        <w:ind w:left="5040" w:hanging="360"/>
+      </w:pPr>
+      <w:rPr>
+        <w:rFonts w:ascii="Symbol" w:hAnsi="Symbol" w:hint="default"/>
+      </w:rPr>
+    </w:lvl>
+    <w:lvl w:ilvl="7" w:tplc="40090003" w:tentative="1">
+      <w:start w:val="1"/>
+      <w:numFmt w:val="bullet"/>
+      <w:lvlText w:val="o"/>
+      <w:lvlJc w:val="left"/>
+      <w:pPr>
+        <w:ind w:left="5760" w:hanging="360"/>
+      </w:pPr>
+      <w:rPr>
+        <w:rFonts w:ascii="Courier New" w:hAnsi="Courier New" w:cs="Courier New" w:hint="default"/>
+      </w:rPr>
+    </w:lvl>
+    <w:lvl w:ilvl="8" w:tplc="40090005" w:tentative="1">
+      <w:start w:val="1"/>
+      <w:numFmt w:val="bullet"/>
+      <w:lvlText w:val=""/>
+      <w:lvlJc w:val="left"/>
+      <w:pPr>
+        <w:ind w:left="6480" w:hanging="360"/>
+      </w:pPr>
+      <w:rPr>
+        <w:rFonts w:ascii="Wingdings" w:hAnsi="Wingdings" w:hint="default"/>
+      </w:rPr>
+    </w:lvl>
+  </w:abstractNum>
+  <w:abstractNum w:abstractNumId="6" w15:restartNumberingAfterBreak="0">
     <w:nsid w:val="393E4432"/>
     <w:multiLevelType w:val="hybridMultilevel"/>
     <w:tmpl w:val="E24E57F4"/>
@@ -2186,7 +3004,7 @@
       </w:rPr>
     </w:lvl>
   </w:abstractNum>
-  <w:abstractNum w:abstractNumId="3" w15:restartNumberingAfterBreak="0">
+  <w:abstractNum w:abstractNumId="7" w15:restartNumberingAfterBreak="0">
     <w:nsid w:val="4964435F"/>
     <w:multiLevelType w:val="hybridMultilevel"/>
     <w:tmpl w:val="BFF260EC"/>
@@ -2272,7 +3090,7 @@
       </w:pPr>
     </w:lvl>
   </w:abstractNum>
-  <w:abstractNum w:abstractNumId="4" w15:restartNumberingAfterBreak="0">
+  <w:abstractNum w:abstractNumId="8" w15:restartNumberingAfterBreak="0">
     <w:nsid w:val="4F6A4943"/>
     <w:multiLevelType w:val="multilevel"/>
     <w:tmpl w:val="9C6A0286"/>
@@ -2421,7 +3239,7 @@
       </w:rPr>
     </w:lvl>
   </w:abstractNum>
-  <w:abstractNum w:abstractNumId="5" w15:restartNumberingAfterBreak="0">
+  <w:abstractNum w:abstractNumId="9" w15:restartNumberingAfterBreak="0">
     <w:nsid w:val="52A42C77"/>
     <w:multiLevelType w:val="hybridMultilevel"/>
     <w:tmpl w:val="099CDFBA"/>
@@ -2534,7 +3352,7 @@
       </w:rPr>
     </w:lvl>
   </w:abstractNum>
-  <w:abstractNum w:abstractNumId="6" w15:restartNumberingAfterBreak="0">
+  <w:abstractNum w:abstractNumId="10" w15:restartNumberingAfterBreak="0">
     <w:nsid w:val="652E73ED"/>
     <w:multiLevelType w:val="multilevel"/>
     <w:tmpl w:val="2D72EAA0"/>
@@ -2683,7 +3501,7 @@
       </w:rPr>
     </w:lvl>
   </w:abstractNum>
-  <w:abstractNum w:abstractNumId="7" w15:restartNumberingAfterBreak="0">
+  <w:abstractNum w:abstractNumId="11" w15:restartNumberingAfterBreak="0">
     <w:nsid w:val="6D9F3EAF"/>
     <w:multiLevelType w:val="hybridMultilevel"/>
     <w:tmpl w:val="DE7CD164"/>
@@ -2769,7 +3587,7 @@
       </w:pPr>
     </w:lvl>
   </w:abstractNum>
-  <w:abstractNum w:abstractNumId="8" w15:restartNumberingAfterBreak="0">
+  <w:abstractNum w:abstractNumId="12" w15:restartNumberingAfterBreak="0">
     <w:nsid w:val="6E6E3966"/>
     <w:multiLevelType w:val="hybridMultilevel"/>
     <w:tmpl w:val="73AABC5A"/>
@@ -2855,7 +3673,7 @@
       </w:pPr>
     </w:lvl>
   </w:abstractNum>
-  <w:abstractNum w:abstractNumId="9" w15:restartNumberingAfterBreak="0">
+  <w:abstractNum w:abstractNumId="13" w15:restartNumberingAfterBreak="0">
     <w:nsid w:val="78D4269D"/>
     <w:multiLevelType w:val="multilevel"/>
     <w:tmpl w:val="19867200"/>
@@ -3005,34 +3823,46 @@
     </w:lvl>
   </w:abstractNum>
   <w:num w:numId="1" w16cid:durableId="1008364780">
+    <w:abstractNumId w:val="12"/>
+  </w:num>
+  <w:num w:numId="2" w16cid:durableId="1396048513">
+    <w:abstractNumId w:val="7"/>
+  </w:num>
+  <w:num w:numId="3" w16cid:durableId="1685014461">
+    <w:abstractNumId w:val="11"/>
+  </w:num>
+  <w:num w:numId="4" w16cid:durableId="1056703563">
+    <w:abstractNumId w:val="9"/>
+  </w:num>
+  <w:num w:numId="5" w16cid:durableId="1167096598">
+    <w:abstractNumId w:val="10"/>
+  </w:num>
+  <w:num w:numId="6" w16cid:durableId="164978480">
     <w:abstractNumId w:val="8"/>
   </w:num>
-  <w:num w:numId="2" w16cid:durableId="1396048513">
-    <w:abstractNumId w:val="3"/>
-  </w:num>
-  <w:num w:numId="3" w16cid:durableId="1685014461">
-    <w:abstractNumId w:val="7"/>
-  </w:num>
-  <w:num w:numId="4" w16cid:durableId="1056703563">
-    <w:abstractNumId w:val="5"/>
-  </w:num>
-  <w:num w:numId="5" w16cid:durableId="1167096598">
-    <w:abstractNumId w:val="6"/>
-  </w:num>
-  <w:num w:numId="6" w16cid:durableId="164978480">
-    <w:abstractNumId w:val="4"/>
-  </w:num>
   <w:num w:numId="7" w16cid:durableId="1775051037">
-    <w:abstractNumId w:val="9"/>
+    <w:abstractNumId w:val="13"/>
   </w:num>
   <w:num w:numId="8" w16cid:durableId="343019582">
     <w:abstractNumId w:val="0"/>
   </w:num>
   <w:num w:numId="9" w16cid:durableId="1411659683">
-    <w:abstractNumId w:val="2"/>
+    <w:abstractNumId w:val="6"/>
   </w:num>
   <w:num w:numId="10" w16cid:durableId="329909678">
     <w:abstractNumId w:val="1"/>
+  </w:num>
+  <w:num w:numId="11" w16cid:durableId="14356812">
+    <w:abstractNumId w:val="5"/>
+  </w:num>
+  <w:num w:numId="12" w16cid:durableId="1657025587">
+    <w:abstractNumId w:val="3"/>
+  </w:num>
+  <w:num w:numId="13" w16cid:durableId="840630370">
+    <w:abstractNumId w:val="2"/>
+  </w:num>
+  <w:num w:numId="14" w16cid:durableId="2141267269">
+    <w:abstractNumId w:val="4"/>
   </w:num>
 </w:numbering>
 </file>
@@ -3640,7 +4470,6 @@
   <w:style w:type="character" w:default="1" w:styleId="DefaultParagraphFont">
     <w:name w:val="Default Paragraph Font"/>
     <w:uiPriority w:val="1"/>
-    <w:semiHidden/>
     <w:unhideWhenUsed/>
   </w:style>
   <w:style w:type="table" w:default="1" w:styleId="TableNormal">

</xml_diff>